<commit_message>
Suggested changes by Steve has been updated.
</commit_message>
<xml_diff>
--- a/Project Proposal V1.7.docx
+++ b/Project Proposal V1.7.docx
@@ -941,7 +941,7 @@
               </mc:Choice>
               <mc:Fallback>
                 <w:pict>
-                  <v:group w14:anchorId="6A350644" id="Group 28" o:spid="_x0000_s1026" style="position:absolute;margin-left:0;margin-top:0;width:18pt;height:10in;z-index:251656192;mso-width-percent:29;mso-height-percent:909;mso-left-percent:45;mso-position-horizontal-relative:page;mso-position-vertical:center;mso-position-vertical-relative:page;mso-width-percent:29;mso-height-percent:909;mso-left-percent:45" coordsize="2286,91440" o:gfxdata="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">
+                  <v:group w14:anchorId="4A1CD3C6" id="Group 28" o:spid="_x0000_s1026" style="position:absolute;margin-left:0;margin-top:0;width:18pt;height:10in;z-index:251656192;mso-width-percent:29;mso-height-percent:909;mso-left-percent:45;mso-position-horizontal-relative:page;mso-position-vertical:center;mso-position-vertical-relative:page;mso-width-percent:29;mso-height-percent:909;mso-left-percent:45" coordsize="2286,91440" o:gfxdata="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">
                     <v:rect id="Rectangle 42" o:spid="_x0000_s1027" style="position:absolute;width:2286;height:87820;visibility:visible;mso-wrap-style:square;v-text-anchor:middle" o:gfxdata="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" fillcolor="#ed7d31 [3205]" stroked="f" strokeweight="1pt"/>
                     <v:rect id="Rectangle 48" o:spid="_x0000_s1028" style="position:absolute;top:89154;width:2286;height:2286;visibility:visible;mso-wrap-style:square;v-text-anchor:middle" o:gfxdata="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" fillcolor="#5b9bd5 [3204]" stroked="f" strokeweight="1pt">
                       <v:path arrowok="t"/>
@@ -1260,12 +1260,21 @@
                 <w:lang w:val="en-GB"/>
               </w:rPr>
             </w:pPr>
+            <w:proofErr w:type="spellStart"/>
             <w:r>
               <w:rPr>
                 <w:rFonts w:ascii="Verdana" w:hAnsi="Verdana"/>
                 <w:lang w:val="en-GB"/>
               </w:rPr>
-              <w:t>Changming Wu</w:t>
+              <w:t>Changming</w:t>
+            </w:r>
+            <w:proofErr w:type="spellEnd"/>
+            <w:r>
+              <w:rPr>
+                <w:rFonts w:ascii="Verdana" w:hAnsi="Verdana"/>
+                <w:lang w:val="en-GB"/>
+              </w:rPr>
+              <w:t xml:space="preserve"> Wu</w:t>
             </w:r>
           </w:p>
         </w:tc>
@@ -1283,8 +1292,6 @@
       <w:r>
         <w:t xml:space="preserve">Document history </w:t>
       </w:r>
-      <w:bookmarkStart w:id="0" w:name="_GoBack"/>
-      <w:bookmarkEnd w:id="0"/>
     </w:p>
     <w:p>
       <w:pPr>
@@ -1565,6 +1572,7 @@
                 <w:lang w:val="en-GB"/>
               </w:rPr>
             </w:pPr>
+            <w:proofErr w:type="spellStart"/>
             <w:r>
               <w:rPr>
                 <w:rFonts w:ascii="Verdana" w:hAnsi="Verdana"/>
@@ -1572,7 +1580,17 @@
                 <w:szCs w:val="20"/>
                 <w:lang w:val="en-GB"/>
               </w:rPr>
-              <w:t>Changming Wu</w:t>
+              <w:t>Changming</w:t>
+            </w:r>
+            <w:proofErr w:type="spellEnd"/>
+            <w:r>
+              <w:rPr>
+                <w:rFonts w:ascii="Verdana" w:hAnsi="Verdana"/>
+                <w:sz w:val="20"/>
+                <w:szCs w:val="20"/>
+                <w:lang w:val="en-GB"/>
+              </w:rPr>
+              <w:t xml:space="preserve"> Wu</w:t>
             </w:r>
           </w:p>
         </w:tc>
@@ -1700,6 +1718,7 @@
                 <w:lang w:val="en-GB"/>
               </w:rPr>
             </w:pPr>
+            <w:proofErr w:type="spellStart"/>
             <w:r>
               <w:rPr>
                 <w:rFonts w:ascii="Verdana" w:hAnsi="Verdana"/>
@@ -1707,7 +1726,17 @@
                 <w:szCs w:val="20"/>
                 <w:lang w:val="en-GB"/>
               </w:rPr>
-              <w:t>Changming Wu</w:t>
+              <w:t>Changming</w:t>
+            </w:r>
+            <w:proofErr w:type="spellEnd"/>
+            <w:r>
+              <w:rPr>
+                <w:rFonts w:ascii="Verdana" w:hAnsi="Verdana"/>
+                <w:sz w:val="20"/>
+                <w:szCs w:val="20"/>
+                <w:lang w:val="en-GB"/>
+              </w:rPr>
+              <w:t xml:space="preserve"> Wu</w:t>
             </w:r>
           </w:p>
         </w:tc>
@@ -1841,8 +1870,39 @@
                 <w:szCs w:val="20"/>
                 <w:lang w:val="en-US"/>
               </w:rPr>
-              <w:t>Hardik Kansara, Patrick Cura</w:t>
-            </w:r>
+              <w:t xml:space="preserve">Hardik </w:t>
+            </w:r>
+            <w:proofErr w:type="spellStart"/>
+            <w:r>
+              <w:rPr>
+                <w:rFonts w:ascii="Verdana" w:hAnsi="Verdana"/>
+                <w:sz w:val="20"/>
+                <w:szCs w:val="20"/>
+                <w:lang w:val="en-US"/>
+              </w:rPr>
+              <w:t>Kansara</w:t>
+            </w:r>
+            <w:proofErr w:type="spellEnd"/>
+            <w:r>
+              <w:rPr>
+                <w:rFonts w:ascii="Verdana" w:hAnsi="Verdana"/>
+                <w:sz w:val="20"/>
+                <w:szCs w:val="20"/>
+                <w:lang w:val="en-US"/>
+              </w:rPr>
+              <w:t xml:space="preserve">, Patrick </w:t>
+            </w:r>
+            <w:proofErr w:type="spellStart"/>
+            <w:r>
+              <w:rPr>
+                <w:rFonts w:ascii="Verdana" w:hAnsi="Verdana"/>
+                <w:sz w:val="20"/>
+                <w:szCs w:val="20"/>
+                <w:lang w:val="en-US"/>
+              </w:rPr>
+              <w:t>Cura</w:t>
+            </w:r>
+            <w:proofErr w:type="spellEnd"/>
           </w:p>
         </w:tc>
         <w:tc>
@@ -1968,6 +2028,7 @@
                 <w:lang w:val="en-US"/>
               </w:rPr>
             </w:pPr>
+            <w:proofErr w:type="spellStart"/>
             <w:r>
               <w:rPr>
                 <w:rFonts w:ascii="Verdana" w:hAnsi="Verdana"/>
@@ -1975,8 +2036,29 @@
                 <w:szCs w:val="20"/>
                 <w:lang w:val="en-US"/>
               </w:rPr>
-              <w:t>Kwinno Pineda, Patrick Cura</w:t>
-            </w:r>
+              <w:t>Kwinno</w:t>
+            </w:r>
+            <w:proofErr w:type="spellEnd"/>
+            <w:r>
+              <w:rPr>
+                <w:rFonts w:ascii="Verdana" w:hAnsi="Verdana"/>
+                <w:sz w:val="20"/>
+                <w:szCs w:val="20"/>
+                <w:lang w:val="en-US"/>
+              </w:rPr>
+              <w:t xml:space="preserve"> Pineda, Patrick </w:t>
+            </w:r>
+            <w:proofErr w:type="spellStart"/>
+            <w:r>
+              <w:rPr>
+                <w:rFonts w:ascii="Verdana" w:hAnsi="Verdana"/>
+                <w:sz w:val="20"/>
+                <w:szCs w:val="20"/>
+                <w:lang w:val="en-US"/>
+              </w:rPr>
+              <w:t>Cura</w:t>
+            </w:r>
+            <w:proofErr w:type="spellEnd"/>
           </w:p>
         </w:tc>
         <w:tc>
@@ -2102,6 +2184,7 @@
                 <w:lang w:val="en-US"/>
               </w:rPr>
             </w:pPr>
+            <w:proofErr w:type="spellStart"/>
             <w:r>
               <w:rPr>
                 <w:rFonts w:ascii="Verdana" w:hAnsi="Verdana"/>
@@ -2109,8 +2192,29 @@
                 <w:szCs w:val="20"/>
                 <w:lang w:val="en-US"/>
               </w:rPr>
-              <w:t>Kwinno Pineda, Patrick Cura</w:t>
-            </w:r>
+              <w:t>Kwinno</w:t>
+            </w:r>
+            <w:proofErr w:type="spellEnd"/>
+            <w:r>
+              <w:rPr>
+                <w:rFonts w:ascii="Verdana" w:hAnsi="Verdana"/>
+                <w:sz w:val="20"/>
+                <w:szCs w:val="20"/>
+                <w:lang w:val="en-US"/>
+              </w:rPr>
+              <w:t xml:space="preserve"> Pineda, Patrick </w:t>
+            </w:r>
+            <w:proofErr w:type="spellStart"/>
+            <w:r>
+              <w:rPr>
+                <w:rFonts w:ascii="Verdana" w:hAnsi="Verdana"/>
+                <w:sz w:val="20"/>
+                <w:szCs w:val="20"/>
+                <w:lang w:val="en-US"/>
+              </w:rPr>
+              <w:t>Cura</w:t>
+            </w:r>
+            <w:proofErr w:type="spellEnd"/>
           </w:p>
         </w:tc>
         <w:tc>
@@ -2237,6 +2341,7 @@
                 <w:lang w:val="en-GB"/>
               </w:rPr>
             </w:pPr>
+            <w:proofErr w:type="spellStart"/>
             <w:r>
               <w:rPr>
                 <w:rFonts w:ascii="Verdana" w:hAnsi="Verdana"/>
@@ -2244,7 +2349,17 @@
                 <w:szCs w:val="20"/>
                 <w:lang w:val="en-GB"/>
               </w:rPr>
-              <w:t>Changming Wu</w:t>
+              <w:t>Changming</w:t>
+            </w:r>
+            <w:proofErr w:type="spellEnd"/>
+            <w:r>
+              <w:rPr>
+                <w:rFonts w:ascii="Verdana" w:hAnsi="Verdana"/>
+                <w:sz w:val="20"/>
+                <w:szCs w:val="20"/>
+                <w:lang w:val="en-GB"/>
+              </w:rPr>
+              <w:t xml:space="preserve"> Wu</w:t>
             </w:r>
           </w:p>
         </w:tc>
@@ -2372,6 +2487,7 @@
                 <w:lang w:val="en-GB"/>
               </w:rPr>
             </w:pPr>
+            <w:proofErr w:type="spellStart"/>
             <w:r>
               <w:rPr>
                 <w:rFonts w:ascii="Verdana" w:hAnsi="Verdana"/>
@@ -2379,7 +2495,17 @@
                 <w:szCs w:val="20"/>
                 <w:lang w:val="en-GB"/>
               </w:rPr>
-              <w:t>Changming Wu</w:t>
+              <w:t>Changming</w:t>
+            </w:r>
+            <w:proofErr w:type="spellEnd"/>
+            <w:r>
+              <w:rPr>
+                <w:rFonts w:ascii="Verdana" w:hAnsi="Verdana"/>
+                <w:sz w:val="20"/>
+                <w:szCs w:val="20"/>
+                <w:lang w:val="en-GB"/>
+              </w:rPr>
+              <w:t xml:space="preserve"> Wu</w:t>
             </w:r>
           </w:p>
         </w:tc>
@@ -2514,8 +2640,19 @@
                 <w:szCs w:val="20"/>
                 <w:lang w:val="en-GB"/>
               </w:rPr>
-              <w:t>Hardik Kansara</w:t>
-            </w:r>
+              <w:t xml:space="preserve">Hardik </w:t>
+            </w:r>
+            <w:proofErr w:type="spellStart"/>
+            <w:r>
+              <w:rPr>
+                <w:rFonts w:ascii="Verdana" w:hAnsi="Verdana"/>
+                <w:sz w:val="20"/>
+                <w:szCs w:val="20"/>
+                <w:lang w:val="en-GB"/>
+              </w:rPr>
+              <w:t>Kansara</w:t>
+            </w:r>
+            <w:proofErr w:type="spellEnd"/>
           </w:p>
         </w:tc>
         <w:tc>
@@ -4653,12 +4790,12 @@
       <w:pPr>
         <w:pStyle w:val="Heading1"/>
       </w:pPr>
-      <w:bookmarkStart w:id="1" w:name="_Toc457828653"/>
+      <w:bookmarkStart w:id="0" w:name="_Toc457828653"/>
       <w:r>
         <w:lastRenderedPageBreak/>
         <w:t>Executive Summary</w:t>
       </w:r>
-      <w:bookmarkEnd w:id="1"/>
+      <w:bookmarkEnd w:id="0"/>
       <w:r>
         <w:t xml:space="preserve"> </w:t>
       </w:r>
@@ -4702,7 +4839,23 @@
           <w:sz w:val="20"/>
           <w:szCs w:val="20"/>
         </w:rPr>
-        <w:t xml:space="preserve"> with best practice</w:t>
+        <w:t xml:space="preserve"> with</w:t>
+      </w:r>
+      <w:r>
+        <w:rPr>
+          <w:rFonts w:ascii="Verdana" w:hAnsi="Verdana"/>
+          <w:sz w:val="20"/>
+          <w:szCs w:val="20"/>
+        </w:rPr>
+        <w:t xml:space="preserve"> suggested</w:t>
+      </w:r>
+      <w:r>
+        <w:rPr>
+          <w:rFonts w:ascii="Verdana" w:hAnsi="Verdana"/>
+          <w:sz w:val="20"/>
+          <w:szCs w:val="20"/>
+        </w:rPr>
+        <w:t xml:space="preserve"> best practice</w:t>
       </w:r>
       <w:r>
         <w:rPr>
@@ -4829,7 +4982,39 @@
           <w:sz w:val="20"/>
           <w:szCs w:val="20"/>
         </w:rPr>
-        <w:t xml:space="preserve"> loopholes.</w:t>
+        <w:t xml:space="preserve"> loopholes</w:t>
+      </w:r>
+      <w:r>
+        <w:rPr>
+          <w:rFonts w:ascii="Verdana" w:hAnsi="Verdana"/>
+          <w:sz w:val="20"/>
+          <w:szCs w:val="20"/>
+        </w:rPr>
+        <w:t xml:space="preserve"> by changing default database port</w:t>
+      </w:r>
+      <w:r>
+        <w:rPr>
+          <w:rFonts w:ascii="Verdana" w:hAnsi="Verdana"/>
+          <w:sz w:val="20"/>
+          <w:szCs w:val="20"/>
+        </w:rPr>
+        <w:t xml:space="preserve"> configuration</w:t>
+      </w:r>
+      <w:r>
+        <w:rPr>
+          <w:rFonts w:ascii="Verdana" w:hAnsi="Verdana"/>
+          <w:sz w:val="20"/>
+          <w:szCs w:val="20"/>
+        </w:rPr>
+        <w:t xml:space="preserve"> and default system users access in database</w:t>
+      </w:r>
+      <w:r>
+        <w:rPr>
+          <w:rFonts w:ascii="Verdana" w:hAnsi="Verdana"/>
+          <w:sz w:val="20"/>
+          <w:szCs w:val="20"/>
+        </w:rPr>
+        <w:t>.</w:t>
       </w:r>
     </w:p>
     <w:p>
@@ -5283,15 +5468,6 @@
     </w:p>
     <w:p>
       <w:pPr>
-        <w:rPr>
-          <w:rFonts w:ascii="Verdana" w:hAnsi="Verdana"/>
-          <w:sz w:val="20"/>
-          <w:szCs w:val="20"/>
-        </w:rPr>
-      </w:pPr>
-    </w:p>
-    <w:p>
-      <w:pPr>
         <w:pStyle w:val="ListParagraph"/>
         <w:numPr>
           <w:ilvl w:val="0"/>
@@ -5463,11 +5639,11 @@
       <w:pPr>
         <w:pStyle w:val="Heading1"/>
       </w:pPr>
-      <w:bookmarkStart w:id="2" w:name="_Toc457828654"/>
+      <w:bookmarkStart w:id="1" w:name="_Toc457828654"/>
       <w:r>
         <w:t>Opportunity Context</w:t>
       </w:r>
-      <w:bookmarkEnd w:id="2"/>
+      <w:bookmarkEnd w:id="1"/>
     </w:p>
     <w:p>
       <w:pPr>
@@ -5620,7 +5796,15 @@
           <w:sz w:val="20"/>
           <w:szCs w:val="20"/>
         </w:rPr>
-        <w:t xml:space="preserve">performed </w:t>
+        <w:t>perform</w:t>
+      </w:r>
+      <w:r>
+        <w:rPr>
+          <w:rFonts w:ascii="Verdana" w:hAnsi="Verdana"/>
+          <w:sz w:val="20"/>
+          <w:szCs w:val="20"/>
+        </w:rPr>
+        <w:t xml:space="preserve"> </w:t>
       </w:r>
       <w:r>
         <w:rPr>
@@ -6004,12 +6188,12 @@
       <w:pPr>
         <w:pStyle w:val="Heading1"/>
       </w:pPr>
-      <w:bookmarkStart w:id="3" w:name="_Toc457828655"/>
+      <w:bookmarkStart w:id="2" w:name="_Toc457828655"/>
       <w:r>
         <w:lastRenderedPageBreak/>
         <w:t>Project Requirements</w:t>
       </w:r>
-      <w:bookmarkEnd w:id="3"/>
+      <w:bookmarkEnd w:id="2"/>
       <w:r>
         <w:t xml:space="preserve"> </w:t>
       </w:r>
@@ -7047,11 +7231,11 @@
       <w:pPr>
         <w:pStyle w:val="Heading1"/>
       </w:pPr>
-      <w:bookmarkStart w:id="4" w:name="_Toc457828656"/>
+      <w:bookmarkStart w:id="3" w:name="_Toc457828656"/>
       <w:r>
         <w:t>Project Analysis</w:t>
       </w:r>
-      <w:bookmarkEnd w:id="4"/>
+      <w:bookmarkEnd w:id="3"/>
       <w:r>
         <w:t xml:space="preserve"> </w:t>
       </w:r>
@@ -7359,13 +7543,23 @@
         <w:lastRenderedPageBreak/>
         <w:t xml:space="preserve">A </w:t>
       </w:r>
-      <w:r>
-        <w:rPr>
-          <w:rFonts w:ascii="Verdana" w:hAnsi="Verdana"/>
-          <w:sz w:val="20"/>
-          <w:szCs w:val="20"/>
-        </w:rPr>
-        <w:t xml:space="preserve">GitHub will be used </w:t>
+      <w:proofErr w:type="spellStart"/>
+      <w:r>
+        <w:rPr>
+          <w:rFonts w:ascii="Verdana" w:hAnsi="Verdana"/>
+          <w:sz w:val="20"/>
+          <w:szCs w:val="20"/>
+        </w:rPr>
+        <w:t>GitHub</w:t>
+      </w:r>
+      <w:proofErr w:type="spellEnd"/>
+      <w:r>
+        <w:rPr>
+          <w:rFonts w:ascii="Verdana" w:hAnsi="Verdana"/>
+          <w:sz w:val="20"/>
+          <w:szCs w:val="20"/>
+        </w:rPr>
+        <w:t xml:space="preserve"> will be used </w:t>
       </w:r>
       <w:r>
         <w:rPr>
@@ -7413,33 +7607,103 @@
           <w:sz w:val="20"/>
           <w:szCs w:val="20"/>
         </w:rPr>
-        <w:t>The reason is that it is quite easy to use even for first time users given that there is GitHub Desktop for easy upload.</w:t>
-      </w:r>
-    </w:p>
-    <w:p>
-      <w:pPr>
-        <w:rPr>
-          <w:rFonts w:ascii="Verdana" w:hAnsi="Verdana"/>
-          <w:sz w:val="20"/>
-          <w:szCs w:val="20"/>
-        </w:rPr>
-      </w:pPr>
-    </w:p>
-    <w:p>
-      <w:pPr>
-        <w:rPr>
-          <w:rFonts w:ascii="Verdana" w:hAnsi="Verdana"/>
-          <w:sz w:val="20"/>
-          <w:szCs w:val="20"/>
-        </w:rPr>
-      </w:pPr>
-      <w:r>
-        <w:rPr>
-          <w:rFonts w:ascii="Verdana" w:hAnsi="Verdana"/>
-          <w:sz w:val="20"/>
-          <w:szCs w:val="20"/>
-        </w:rPr>
-        <w:t xml:space="preserve">The DSDM Atern development framework will be used </w:t>
+        <w:t xml:space="preserve">The reason is that it is quite easy to use even for first time users given that there is </w:t>
+      </w:r>
+      <w:proofErr w:type="spellStart"/>
+      <w:r>
+        <w:rPr>
+          <w:rFonts w:ascii="Verdana" w:hAnsi="Verdana"/>
+          <w:sz w:val="20"/>
+          <w:szCs w:val="20"/>
+        </w:rPr>
+        <w:t>GitHub</w:t>
+      </w:r>
+      <w:proofErr w:type="spellEnd"/>
+      <w:r>
+        <w:rPr>
+          <w:rFonts w:ascii="Verdana" w:hAnsi="Verdana"/>
+          <w:sz w:val="20"/>
+          <w:szCs w:val="20"/>
+        </w:rPr>
+        <w:t xml:space="preserve"> Desktop for easy upload.</w:t>
+      </w:r>
+    </w:p>
+    <w:p>
+      <w:pPr>
+        <w:rPr>
+          <w:rFonts w:ascii="Verdana" w:hAnsi="Verdana"/>
+          <w:sz w:val="20"/>
+          <w:szCs w:val="20"/>
+        </w:rPr>
+      </w:pPr>
+    </w:p>
+    <w:p>
+      <w:pPr>
+        <w:rPr>
+          <w:rFonts w:ascii="Verdana" w:hAnsi="Verdana"/>
+          <w:sz w:val="20"/>
+          <w:szCs w:val="20"/>
+        </w:rPr>
+      </w:pPr>
+      <w:r>
+        <w:rPr>
+          <w:rFonts w:ascii="Verdana" w:hAnsi="Verdana"/>
+          <w:sz w:val="20"/>
+          <w:szCs w:val="20"/>
+        </w:rPr>
+        <w:t xml:space="preserve">Dynamic System Development Model </w:t>
+      </w:r>
+      <w:proofErr w:type="spellStart"/>
+      <w:r>
+        <w:rPr>
+          <w:rFonts w:ascii="Verdana" w:hAnsi="Verdana"/>
+          <w:sz w:val="20"/>
+          <w:szCs w:val="20"/>
+        </w:rPr>
+        <w:t>Atern</w:t>
+      </w:r>
+      <w:proofErr w:type="spellEnd"/>
+      <w:r>
+        <w:rPr>
+          <w:rFonts w:ascii="Verdana" w:hAnsi="Verdana"/>
+          <w:sz w:val="20"/>
+          <w:szCs w:val="20"/>
+        </w:rPr>
+        <w:t xml:space="preserve"> (DSDM </w:t>
+      </w:r>
+      <w:proofErr w:type="spellStart"/>
+      <w:r>
+        <w:rPr>
+          <w:rFonts w:ascii="Verdana" w:hAnsi="Verdana"/>
+          <w:sz w:val="20"/>
+          <w:szCs w:val="20"/>
+        </w:rPr>
+        <w:t>Atern</w:t>
+      </w:r>
+      <w:proofErr w:type="spellEnd"/>
+      <w:r>
+        <w:rPr>
+          <w:rFonts w:ascii="Verdana" w:hAnsi="Verdana"/>
+          <w:sz w:val="20"/>
+          <w:szCs w:val="20"/>
+        </w:rPr>
+        <w:t>)</w:t>
+      </w:r>
+      <w:r>
+        <w:rPr>
+          <w:rFonts w:ascii="Verdana" w:hAnsi="Verdana"/>
+          <w:sz w:val="20"/>
+          <w:szCs w:val="20"/>
+        </w:rPr>
+        <w:t xml:space="preserve"> </w:t>
+      </w:r>
+      <w:r>
+        <w:rPr>
+          <w:rFonts w:ascii="Verdana" w:hAnsi="Verdana"/>
+          <w:sz w:val="20"/>
+          <w:szCs w:val="20"/>
+        </w:rPr>
+        <w:t xml:space="preserve">development framework will be used </w:t>
       </w:r>
       <w:r>
         <w:rPr>
@@ -7471,7 +7735,25 @@
           <w:sz w:val="20"/>
           <w:szCs w:val="20"/>
         </w:rPr>
-        <w:t xml:space="preserve">because the time and cost for DSDM Atern are fixed which leaves us to worry about scope only. Another reason </w:t>
+        <w:t xml:space="preserve">because the time and cost for DSDM </w:t>
+      </w:r>
+      <w:proofErr w:type="spellStart"/>
+      <w:r>
+        <w:rPr>
+          <w:rFonts w:ascii="Verdana" w:hAnsi="Verdana"/>
+          <w:sz w:val="20"/>
+          <w:szCs w:val="20"/>
+        </w:rPr>
+        <w:t>Atern</w:t>
+      </w:r>
+      <w:proofErr w:type="spellEnd"/>
+      <w:r>
+        <w:rPr>
+          <w:rFonts w:ascii="Verdana" w:hAnsi="Verdana"/>
+          <w:sz w:val="20"/>
+          <w:szCs w:val="20"/>
+        </w:rPr>
+        <w:t xml:space="preserve"> are fixed which leaves us to worry about scope only. Another reason </w:t>
       </w:r>
       <w:r>
         <w:rPr>
@@ -7503,7 +7785,61 @@
           <w:sz w:val="20"/>
           <w:szCs w:val="20"/>
         </w:rPr>
-        <w:t xml:space="preserve">se DSDM Atern is because it has a large community worldwide with different companies using this agile methodology. Furthermore, DSDM Atern can be used for large and small projects depending on the needs of the project. Using DSDM Atern, risks will be minimized as the project progresses because of its iterative and incremental approach. </w:t>
+        <w:t xml:space="preserve">se DSDM </w:t>
+      </w:r>
+      <w:proofErr w:type="spellStart"/>
+      <w:r>
+        <w:rPr>
+          <w:rFonts w:ascii="Verdana" w:hAnsi="Verdana"/>
+          <w:sz w:val="20"/>
+          <w:szCs w:val="20"/>
+        </w:rPr>
+        <w:t>Atern</w:t>
+      </w:r>
+      <w:proofErr w:type="spellEnd"/>
+      <w:r>
+        <w:rPr>
+          <w:rFonts w:ascii="Verdana" w:hAnsi="Verdana"/>
+          <w:sz w:val="20"/>
+          <w:szCs w:val="20"/>
+        </w:rPr>
+        <w:t xml:space="preserve"> is because it has a large community worldwide with different companies using this agile methodology. Furthermore, DSDM </w:t>
+      </w:r>
+      <w:proofErr w:type="spellStart"/>
+      <w:r>
+        <w:rPr>
+          <w:rFonts w:ascii="Verdana" w:hAnsi="Verdana"/>
+          <w:sz w:val="20"/>
+          <w:szCs w:val="20"/>
+        </w:rPr>
+        <w:t>Atern</w:t>
+      </w:r>
+      <w:proofErr w:type="spellEnd"/>
+      <w:r>
+        <w:rPr>
+          <w:rFonts w:ascii="Verdana" w:hAnsi="Verdana"/>
+          <w:sz w:val="20"/>
+          <w:szCs w:val="20"/>
+        </w:rPr>
+        <w:t xml:space="preserve"> can be used for large and small projects depending on the needs of the project. Using DSDM </w:t>
+      </w:r>
+      <w:proofErr w:type="spellStart"/>
+      <w:r>
+        <w:rPr>
+          <w:rFonts w:ascii="Verdana" w:hAnsi="Verdana"/>
+          <w:sz w:val="20"/>
+          <w:szCs w:val="20"/>
+        </w:rPr>
+        <w:t>Atern</w:t>
+      </w:r>
+      <w:proofErr w:type="spellEnd"/>
+      <w:r>
+        <w:rPr>
+          <w:rFonts w:ascii="Verdana" w:hAnsi="Verdana"/>
+          <w:sz w:val="20"/>
+          <w:szCs w:val="20"/>
+        </w:rPr>
+        <w:t xml:space="preserve">, risks will be minimized as the project progresses because of its iterative and incremental approach. </w:t>
       </w:r>
     </w:p>
     <w:p>
@@ -7519,11 +7855,11 @@
       <w:pPr>
         <w:pStyle w:val="Heading1"/>
       </w:pPr>
-      <w:bookmarkStart w:id="5" w:name="_Toc457828657"/>
+      <w:bookmarkStart w:id="4" w:name="_Toc457828657"/>
       <w:r>
         <w:t>System Outline</w:t>
       </w:r>
-      <w:bookmarkEnd w:id="5"/>
+      <w:bookmarkEnd w:id="4"/>
       <w:r>
         <w:t xml:space="preserve"> </w:t>
       </w:r>
@@ -7582,7 +7918,15 @@
           <w:sz w:val="20"/>
           <w:szCs w:val="20"/>
         </w:rPr>
-        <w:t>A client application that will produce a dump file of the client’s database information.</w:t>
+        <w:t>The</w:t>
+      </w:r>
+      <w:r>
+        <w:rPr>
+          <w:rFonts w:ascii="Verdana" w:hAnsi="Verdana"/>
+          <w:sz w:val="20"/>
+          <w:szCs w:val="20"/>
+        </w:rPr>
+        <w:t xml:space="preserve"> client application that will produce a dump file of the client’s database information.</w:t>
       </w:r>
     </w:p>
     <w:p>
@@ -7851,6 +8195,7 @@
           <w:sz w:val="20"/>
           <w:szCs w:val="20"/>
         </w:rPr>
+        <w:lastRenderedPageBreak/>
         <w:t xml:space="preserve">A website page also help customer to know the tool installation procedures along with term and conditions agreements between customer and </w:t>
       </w:r>
       <w:r>
@@ -7898,7 +8243,15 @@
           <w:sz w:val="20"/>
           <w:szCs w:val="20"/>
         </w:rPr>
-        <w:t xml:space="preserve">The database evaluator tool that will generate </w:t>
+        <w:t>The</w:t>
+      </w:r>
+      <w:r>
+        <w:rPr>
+          <w:rFonts w:ascii="Verdana" w:hAnsi="Verdana"/>
+          <w:sz w:val="20"/>
+          <w:szCs w:val="20"/>
+        </w:rPr>
+        <w:t xml:space="preserve"> database evaluator tool that will generate </w:t>
       </w:r>
       <w:r>
         <w:rPr>
@@ -8011,7 +8364,16 @@
           <w:sz w:val="20"/>
           <w:szCs w:val="20"/>
         </w:rPr>
-        <w:t xml:space="preserve">See Data Flow Diagram </w:t>
+        <w:t xml:space="preserve">See Data Flow </w:t>
+      </w:r>
+      <w:proofErr w:type="gramStart"/>
+      <w:r>
+        <w:rPr>
+          <w:rFonts w:ascii="Verdana" w:hAnsi="Verdana"/>
+          <w:sz w:val="20"/>
+          <w:szCs w:val="20"/>
+        </w:rPr>
+        <w:t xml:space="preserve">Diagram </w:t>
       </w:r>
       <w:r>
         <w:rPr>
@@ -8021,6 +8383,7 @@
         </w:rPr>
         <w:t>:</w:t>
       </w:r>
+      <w:proofErr w:type="gramEnd"/>
     </w:p>
     <w:p>
       <w:pPr>
@@ -8048,9 +8411,9 @@
           <w:lang w:eastAsia="en-NZ"/>
         </w:rPr>
         <w:drawing>
-          <wp:inline distT="0" distB="0" distL="0" distR="0" wp14:anchorId="2F3A33B8" wp14:editId="63726F49">
-            <wp:extent cx="5022028" cy="5806440"/>
-            <wp:effectExtent l="0" t="0" r="7620" b="3810"/>
+          <wp:inline distT="0" distB="0" distL="0" distR="0" wp14:anchorId="2F3A33B8" wp14:editId="38BEC633">
+            <wp:extent cx="4507963" cy="5212080"/>
+            <wp:effectExtent l="0" t="0" r="6985" b="7620"/>
             <wp:docPr id="1" name="Picture 1" descr="Data Flow Diagram 3"/>
             <wp:cNvGraphicFramePr>
               <a:graphicFrameLocks xmlns:a="http://schemas.openxmlformats.org/drawingml/2006/main" noChangeAspect="1"/>
@@ -8080,7 +8443,7 @@
                   <pic:spPr bwMode="auto">
                     <a:xfrm>
                       <a:off x="0" y="0"/>
-                      <a:ext cx="5063926" cy="5854882"/>
+                      <a:ext cx="4555571" cy="5267124"/>
                     </a:xfrm>
                     <a:prstGeom prst="rect">
                       <a:avLst/>
@@ -8099,24 +8462,14 @@
     </w:p>
     <w:p>
       <w:pPr>
-        <w:rPr>
-          <w:rFonts w:ascii="Verdana" w:hAnsi="Verdana"/>
-          <w:sz w:val="20"/>
-          <w:szCs w:val="20"/>
-          <w:lang w:val="en-GB"/>
-        </w:rPr>
-      </w:pPr>
-    </w:p>
-    <w:p>
-      <w:pPr>
         <w:pStyle w:val="Heading1"/>
       </w:pPr>
-      <w:bookmarkStart w:id="6" w:name="_Toc457828658"/>
+      <w:bookmarkStart w:id="5" w:name="_Toc457828658"/>
       <w:r>
         <w:lastRenderedPageBreak/>
         <w:t>Approach</w:t>
       </w:r>
-      <w:bookmarkEnd w:id="6"/>
+      <w:bookmarkEnd w:id="5"/>
     </w:p>
     <w:p>
       <w:pPr>
@@ -8140,8 +8493,80 @@
           <w:sz w:val="20"/>
           <w:szCs w:val="20"/>
         </w:rPr>
-        <w:t>Dynamic System Development Model Atern (DSDM Atern), which is an agile development framework, will be used to produce the desired product of this project. DSDM Atern is one of the agile frameworks that companies use due to its features of fixed time and cost. Scope will be the only factor that will change mostly in this project. The Project in a Box has DSDM Atern templates. These will greatly help us in delivering documents and keep us on the right track throughout the project.</w:t>
-      </w:r>
+        <w:t xml:space="preserve">DSDM </w:t>
+      </w:r>
+      <w:proofErr w:type="spellStart"/>
+      <w:r>
+        <w:rPr>
+          <w:rFonts w:ascii="Verdana" w:hAnsi="Verdana"/>
+          <w:sz w:val="20"/>
+          <w:szCs w:val="20"/>
+        </w:rPr>
+        <w:t>Atern</w:t>
+      </w:r>
+      <w:proofErr w:type="spellEnd"/>
+      <w:r>
+        <w:rPr>
+          <w:rFonts w:ascii="Verdana" w:hAnsi="Verdana"/>
+          <w:sz w:val="20"/>
+          <w:szCs w:val="20"/>
+        </w:rPr>
+        <w:t xml:space="preserve"> is an agile development framework, will be used to produce the desired product of this project. DSDM </w:t>
+      </w:r>
+      <w:proofErr w:type="spellStart"/>
+      <w:r>
+        <w:rPr>
+          <w:rFonts w:ascii="Verdana" w:hAnsi="Verdana"/>
+          <w:sz w:val="20"/>
+          <w:szCs w:val="20"/>
+        </w:rPr>
+        <w:t>Atern</w:t>
+      </w:r>
+      <w:proofErr w:type="spellEnd"/>
+      <w:r>
+        <w:rPr>
+          <w:rFonts w:ascii="Verdana" w:hAnsi="Verdana"/>
+          <w:sz w:val="20"/>
+          <w:szCs w:val="20"/>
+        </w:rPr>
+        <w:t xml:space="preserve"> is one of the agile frameworks that companies use due to its features of fixed time and cost. Scope will be the only factor that will change mostly in this project. The Project in a Box has DSDM </w:t>
+      </w:r>
+      <w:proofErr w:type="spellStart"/>
+      <w:r>
+        <w:rPr>
+          <w:rFonts w:ascii="Verdana" w:hAnsi="Verdana"/>
+          <w:sz w:val="20"/>
+          <w:szCs w:val="20"/>
+        </w:rPr>
+        <w:t>Atern</w:t>
+      </w:r>
+      <w:proofErr w:type="spellEnd"/>
+      <w:r>
+        <w:rPr>
+          <w:rFonts w:ascii="Verdana" w:hAnsi="Verdana"/>
+          <w:sz w:val="20"/>
+          <w:szCs w:val="20"/>
+        </w:rPr>
+        <w:t xml:space="preserve"> templates. These will greatly help us in delivering documents and keep us on the right track throughout the project.</w:t>
+      </w:r>
+    </w:p>
+    <w:p>
+      <w:pPr>
+        <w:rPr>
+          <w:rFonts w:ascii="Verdana" w:hAnsi="Verdana"/>
+          <w:sz w:val="20"/>
+          <w:szCs w:val="20"/>
+        </w:rPr>
+      </w:pPr>
+    </w:p>
+    <w:p>
+      <w:pPr>
+        <w:rPr>
+          <w:rFonts w:ascii="Verdana" w:hAnsi="Verdana"/>
+          <w:sz w:val="20"/>
+          <w:szCs w:val="20"/>
+        </w:rPr>
+      </w:pPr>
     </w:p>
     <w:p>
       <w:pPr>
@@ -8182,7 +8607,25 @@
           <w:sz w:val="20"/>
           <w:szCs w:val="20"/>
         </w:rPr>
-        <w:t xml:space="preserve"> phases of DSDM Atern which are as follows:</w:t>
+        <w:t xml:space="preserve"> phases of DSDM </w:t>
+      </w:r>
+      <w:proofErr w:type="spellStart"/>
+      <w:r>
+        <w:rPr>
+          <w:rFonts w:ascii="Verdana" w:hAnsi="Verdana"/>
+          <w:sz w:val="20"/>
+          <w:szCs w:val="20"/>
+        </w:rPr>
+        <w:t>Atern</w:t>
+      </w:r>
+      <w:proofErr w:type="spellEnd"/>
+      <w:r>
+        <w:rPr>
+          <w:rFonts w:ascii="Verdana" w:hAnsi="Verdana"/>
+          <w:sz w:val="20"/>
+          <w:szCs w:val="20"/>
+        </w:rPr>
+        <w:t xml:space="preserve"> which are as follows:</w:t>
       </w:r>
     </w:p>
     <w:p>
@@ -8343,33 +8786,69 @@
           <w:sz w:val="20"/>
           <w:szCs w:val="20"/>
         </w:rPr>
-        <w:t>The phases of the DSDM Atern will be used as the guide in setting the dates, and distributing and prioritizing tasks. DSDM follows a reverse triangle planning. The project requirements must be extensively and carefully planned at the start before proceeding to the next phases. Delivering the deliverables on time without sacrificing the quality is what makes DSDM hard to use but worth it at the end. Project management techniques will be used to deliver the solution on time. These techniques will act as the blueprint of the project and will be strictly followed by every member in the project.</w:t>
-      </w:r>
-    </w:p>
-    <w:p>
-      <w:pPr>
-        <w:rPr>
-          <w:rFonts w:ascii="Verdana" w:hAnsi="Verdana"/>
-          <w:sz w:val="20"/>
-          <w:szCs w:val="20"/>
-        </w:rPr>
-      </w:pPr>
-    </w:p>
-    <w:p>
-      <w:pPr>
-        <w:rPr>
-          <w:rFonts w:ascii="Verdana" w:hAnsi="Verdana"/>
-          <w:sz w:val="20"/>
-          <w:szCs w:val="20"/>
-        </w:rPr>
-      </w:pPr>
-      <w:r>
-        <w:rPr>
-          <w:rFonts w:ascii="Verdana" w:hAnsi="Verdana"/>
-          <w:sz w:val="20"/>
-          <w:szCs w:val="20"/>
-        </w:rPr>
-        <w:t>Core techniques in DSDM Atern are as follows:</w:t>
+        <w:t xml:space="preserve">The phases of the DSDM </w:t>
+      </w:r>
+      <w:proofErr w:type="spellStart"/>
+      <w:r>
+        <w:rPr>
+          <w:rFonts w:ascii="Verdana" w:hAnsi="Verdana"/>
+          <w:sz w:val="20"/>
+          <w:szCs w:val="20"/>
+        </w:rPr>
+        <w:t>Atern</w:t>
+      </w:r>
+      <w:proofErr w:type="spellEnd"/>
+      <w:r>
+        <w:rPr>
+          <w:rFonts w:ascii="Verdana" w:hAnsi="Verdana"/>
+          <w:sz w:val="20"/>
+          <w:szCs w:val="20"/>
+        </w:rPr>
+        <w:t xml:space="preserve"> will be used as the guide in setting the dates, and distributing and prioritizing tasks. DSDM follows a reverse triangle planning. The project requirements must be extensively and carefully planned at the start before proceeding to the next phases. Delivering the deliverables on time without sacrificing the quality is what makes DSDM hard to use but worth it at the end. Project management techniques will be used to deliver the solution on time. These techniques will act as the blueprint of the project and will be strictly followed by every member in the project.</w:t>
+      </w:r>
+    </w:p>
+    <w:p>
+      <w:pPr>
+        <w:rPr>
+          <w:rFonts w:ascii="Verdana" w:hAnsi="Verdana"/>
+          <w:sz w:val="20"/>
+          <w:szCs w:val="20"/>
+        </w:rPr>
+      </w:pPr>
+    </w:p>
+    <w:p>
+      <w:pPr>
+        <w:rPr>
+          <w:rFonts w:ascii="Verdana" w:hAnsi="Verdana"/>
+          <w:sz w:val="20"/>
+          <w:szCs w:val="20"/>
+        </w:rPr>
+      </w:pPr>
+      <w:r>
+        <w:rPr>
+          <w:rFonts w:ascii="Verdana" w:hAnsi="Verdana"/>
+          <w:sz w:val="20"/>
+          <w:szCs w:val="20"/>
+        </w:rPr>
+        <w:t xml:space="preserve">Core techniques in DSDM </w:t>
+      </w:r>
+      <w:proofErr w:type="spellStart"/>
+      <w:r>
+        <w:rPr>
+          <w:rFonts w:ascii="Verdana" w:hAnsi="Verdana"/>
+          <w:sz w:val="20"/>
+          <w:szCs w:val="20"/>
+        </w:rPr>
+        <w:t>Atern</w:t>
+      </w:r>
+      <w:proofErr w:type="spellEnd"/>
+      <w:r>
+        <w:rPr>
+          <w:rFonts w:ascii="Verdana" w:hAnsi="Verdana"/>
+          <w:sz w:val="20"/>
+          <w:szCs w:val="20"/>
+        </w:rPr>
+        <w:t xml:space="preserve"> are as follows:</w:t>
       </w:r>
     </w:p>
     <w:p>
@@ -8414,7 +8893,34 @@
           <w:szCs w:val="20"/>
         </w:rPr>
         <w:tab/>
-        <w:t>2. MoSCoW Prioritisation</w:t>
+      </w:r>
+      <w:proofErr w:type="gramStart"/>
+      <w:r>
+        <w:rPr>
+          <w:rFonts w:ascii="Verdana" w:hAnsi="Verdana"/>
+          <w:sz w:val="20"/>
+          <w:szCs w:val="20"/>
+        </w:rPr>
+        <w:t xml:space="preserve">2. </w:t>
+      </w:r>
+      <w:proofErr w:type="spellStart"/>
+      <w:r>
+        <w:rPr>
+          <w:rFonts w:ascii="Verdana" w:hAnsi="Verdana"/>
+          <w:sz w:val="20"/>
+          <w:szCs w:val="20"/>
+        </w:rPr>
+        <w:t>MoSCoW</w:t>
+      </w:r>
+      <w:proofErr w:type="spellEnd"/>
+      <w:proofErr w:type="gramEnd"/>
+      <w:r>
+        <w:rPr>
+          <w:rFonts w:ascii="Verdana" w:hAnsi="Verdana"/>
+          <w:sz w:val="20"/>
+          <w:szCs w:val="20"/>
+        </w:rPr>
+        <w:t xml:space="preserve"> Prioritisation</w:t>
       </w:r>
     </w:p>
     <w:p>
@@ -8466,7 +8972,25 @@
           <w:sz w:val="20"/>
           <w:szCs w:val="20"/>
         </w:rPr>
-        <w:t>The MoSCoW term above stands for the following:</w:t>
+        <w:t xml:space="preserve">The </w:t>
+      </w:r>
+      <w:proofErr w:type="spellStart"/>
+      <w:r>
+        <w:rPr>
+          <w:rFonts w:ascii="Verdana" w:hAnsi="Verdana"/>
+          <w:sz w:val="20"/>
+          <w:szCs w:val="20"/>
+        </w:rPr>
+        <w:t>MoSCoW</w:t>
+      </w:r>
+      <w:proofErr w:type="spellEnd"/>
+      <w:r>
+        <w:rPr>
+          <w:rFonts w:ascii="Verdana" w:hAnsi="Verdana"/>
+          <w:sz w:val="20"/>
+          <w:szCs w:val="20"/>
+        </w:rPr>
+        <w:t xml:space="preserve"> term above stands for the following:</w:t>
       </w:r>
     </w:p>
     <w:p>
@@ -8510,27 +9034,61 @@
           <w:sz w:val="20"/>
           <w:szCs w:val="20"/>
         </w:rPr>
-        <w:tab/>
-        <w:t>S  – Should Have</w:t>
-      </w:r>
-    </w:p>
-    <w:p>
-      <w:pPr>
-        <w:rPr>
-          <w:rFonts w:ascii="Verdana" w:hAnsi="Verdana"/>
-          <w:sz w:val="20"/>
-          <w:szCs w:val="20"/>
-        </w:rPr>
-      </w:pPr>
-      <w:r>
-        <w:rPr>
-          <w:rFonts w:ascii="Verdana" w:hAnsi="Verdana"/>
-          <w:sz w:val="20"/>
-          <w:szCs w:val="20"/>
-        </w:rPr>
         <w:lastRenderedPageBreak/>
         <w:tab/>
-        <w:t>C  – Could Have</w:t>
+      </w:r>
+      <w:proofErr w:type="gramStart"/>
+      <w:r>
+        <w:rPr>
+          <w:rFonts w:ascii="Verdana" w:hAnsi="Verdana"/>
+          <w:sz w:val="20"/>
+          <w:szCs w:val="20"/>
+        </w:rPr>
+        <w:t>S  –</w:t>
+      </w:r>
+      <w:proofErr w:type="gramEnd"/>
+      <w:r>
+        <w:rPr>
+          <w:rFonts w:ascii="Verdana" w:hAnsi="Verdana"/>
+          <w:sz w:val="20"/>
+          <w:szCs w:val="20"/>
+        </w:rPr>
+        <w:t xml:space="preserve"> Should Have</w:t>
+      </w:r>
+    </w:p>
+    <w:p>
+      <w:pPr>
+        <w:rPr>
+          <w:rFonts w:ascii="Verdana" w:hAnsi="Verdana"/>
+          <w:sz w:val="20"/>
+          <w:szCs w:val="20"/>
+        </w:rPr>
+      </w:pPr>
+      <w:r>
+        <w:rPr>
+          <w:rFonts w:ascii="Verdana" w:hAnsi="Verdana"/>
+          <w:sz w:val="20"/>
+          <w:szCs w:val="20"/>
+        </w:rPr>
+        <w:tab/>
+      </w:r>
+      <w:proofErr w:type="gramStart"/>
+      <w:r>
+        <w:rPr>
+          <w:rFonts w:ascii="Verdana" w:hAnsi="Verdana"/>
+          <w:sz w:val="20"/>
+          <w:szCs w:val="20"/>
+        </w:rPr>
+        <w:t>C  –</w:t>
+      </w:r>
+      <w:proofErr w:type="gramEnd"/>
+      <w:r>
+        <w:rPr>
+          <w:rFonts w:ascii="Verdana" w:hAnsi="Verdana"/>
+          <w:sz w:val="20"/>
+          <w:szCs w:val="20"/>
+        </w:rPr>
+        <w:t xml:space="preserve"> Could Have</w:t>
       </w:r>
     </w:p>
     <w:p>
@@ -8574,7 +9132,25 @@
           <w:sz w:val="20"/>
           <w:szCs w:val="20"/>
         </w:rPr>
-        <w:t>“Must Have” are the core tasks and are prioritized for the project. Not all tasks should be assigned under “Must Have” especially if it is not important or if it will not affect the project. Most of the remaining items can be moved to “Should Have” or “Could Have”. “Won’t have this time” will be the tasks that could done once the other important tasks are delivered.</w:t>
+        <w:t xml:space="preserve">“Must </w:t>
+      </w:r>
+      <w:proofErr w:type="gramStart"/>
+      <w:r>
+        <w:rPr>
+          <w:rFonts w:ascii="Verdana" w:hAnsi="Verdana"/>
+          <w:sz w:val="20"/>
+          <w:szCs w:val="20"/>
+        </w:rPr>
+        <w:t>Have</w:t>
+      </w:r>
+      <w:proofErr w:type="gramEnd"/>
+      <w:r>
+        <w:rPr>
+          <w:rFonts w:ascii="Verdana" w:hAnsi="Verdana"/>
+          <w:sz w:val="20"/>
+          <w:szCs w:val="20"/>
+        </w:rPr>
+        <w:t>” are the core tasks and are prioritized for the project. Not all tasks should be assigned under “Must Have” especially if it is not important or if it will not affect the project. Most of the remaining items can be moved to “Should Have” or “Could Have”. “Won’t have this time” will be the tasks that could done once the other important tasks are delivered.</w:t>
       </w:r>
     </w:p>
     <w:p>
@@ -8645,14 +9221,14 @@
           <w:lang w:val="en-US"/>
         </w:rPr>
       </w:pPr>
-      <w:bookmarkStart w:id="7" w:name="_Toc457828659"/>
+      <w:bookmarkStart w:id="6" w:name="_Toc457828659"/>
       <w:r>
         <w:rPr>
           <w:lang w:val="en-US"/>
         </w:rPr>
         <w:t>Organization of the Project</w:t>
       </w:r>
-      <w:bookmarkEnd w:id="7"/>
+      <w:bookmarkEnd w:id="6"/>
     </w:p>
     <w:p>
       <w:pPr>
@@ -8741,6 +9317,7 @@
           <w:lang w:val="en-US"/>
         </w:rPr>
       </w:pPr>
+      <w:proofErr w:type="spellStart"/>
       <w:r>
         <w:rPr>
           <w:rFonts w:ascii="Verdana" w:hAnsi="Verdana"/>
@@ -8748,7 +9325,17 @@
           <w:szCs w:val="20"/>
           <w:lang w:val="en-US"/>
         </w:rPr>
-        <w:t>Changming Wu</w:t>
+        <w:t>Changming</w:t>
+      </w:r>
+      <w:proofErr w:type="spellEnd"/>
+      <w:r>
+        <w:rPr>
+          <w:rFonts w:ascii="Verdana" w:hAnsi="Verdana"/>
+          <w:sz w:val="20"/>
+          <w:szCs w:val="20"/>
+          <w:lang w:val="en-US"/>
+        </w:rPr>
+        <w:t xml:space="preserve"> Wu</w:t>
       </w:r>
     </w:p>
     <w:p>
@@ -8796,8 +9383,19 @@
           <w:szCs w:val="20"/>
           <w:lang w:val="en-US"/>
         </w:rPr>
-        <w:t>Hardik Kansara</w:t>
-      </w:r>
+        <w:t xml:space="preserve">Hardik </w:t>
+      </w:r>
+      <w:proofErr w:type="spellStart"/>
+      <w:r>
+        <w:rPr>
+          <w:rFonts w:ascii="Verdana" w:hAnsi="Verdana"/>
+          <w:sz w:val="20"/>
+          <w:szCs w:val="20"/>
+          <w:lang w:val="en-US"/>
+        </w:rPr>
+        <w:t>Kansara</w:t>
+      </w:r>
+      <w:proofErr w:type="spellEnd"/>
     </w:p>
     <w:p>
       <w:pPr>
@@ -8837,6 +9435,7 @@
           <w:lang w:val="en-US"/>
         </w:rPr>
       </w:pPr>
+      <w:proofErr w:type="spellStart"/>
       <w:r>
         <w:rPr>
           <w:rFonts w:ascii="Verdana" w:hAnsi="Verdana"/>
@@ -8844,7 +9443,17 @@
           <w:szCs w:val="20"/>
           <w:lang w:val="en-US"/>
         </w:rPr>
-        <w:t>Kwinno Pineda</w:t>
+        <w:t>Kwinno</w:t>
+      </w:r>
+      <w:proofErr w:type="spellEnd"/>
+      <w:r>
+        <w:rPr>
+          <w:rFonts w:ascii="Verdana" w:hAnsi="Verdana"/>
+          <w:sz w:val="20"/>
+          <w:szCs w:val="20"/>
+          <w:lang w:val="en-US"/>
+        </w:rPr>
+        <w:t xml:space="preserve"> Pineda</w:t>
       </w:r>
     </w:p>
     <w:p>
@@ -8892,8 +9501,19 @@
           <w:szCs w:val="20"/>
           <w:lang w:val="en-US"/>
         </w:rPr>
-        <w:t>Patrick Cura</w:t>
-      </w:r>
+        <w:t xml:space="preserve">Patrick </w:t>
+      </w:r>
+      <w:proofErr w:type="spellStart"/>
+      <w:r>
+        <w:rPr>
+          <w:rFonts w:ascii="Verdana" w:hAnsi="Verdana"/>
+          <w:sz w:val="20"/>
+          <w:szCs w:val="20"/>
+          <w:lang w:val="en-US"/>
+        </w:rPr>
+        <w:t>Cura</w:t>
+      </w:r>
+      <w:proofErr w:type="spellEnd"/>
     </w:p>
     <w:p>
       <w:pPr>
@@ -9050,13 +9670,23 @@
                 <w:szCs w:val="20"/>
               </w:rPr>
             </w:pPr>
-            <w:r>
-              <w:rPr>
-                <w:rFonts w:ascii="Verdana" w:hAnsi="Verdana"/>
-                <w:sz w:val="20"/>
-                <w:szCs w:val="20"/>
-              </w:rPr>
-              <w:t>Changming Wu</w:t>
+            <w:proofErr w:type="spellStart"/>
+            <w:r>
+              <w:rPr>
+                <w:rFonts w:ascii="Verdana" w:hAnsi="Verdana"/>
+                <w:sz w:val="20"/>
+                <w:szCs w:val="20"/>
+              </w:rPr>
+              <w:t>Changming</w:t>
+            </w:r>
+            <w:proofErr w:type="spellEnd"/>
+            <w:r>
+              <w:rPr>
+                <w:rFonts w:ascii="Verdana" w:hAnsi="Verdana"/>
+                <w:sz w:val="20"/>
+                <w:szCs w:val="20"/>
+              </w:rPr>
+              <w:t xml:space="preserve"> Wu</w:t>
             </w:r>
           </w:p>
         </w:tc>
@@ -9087,8 +9717,18 @@
                 <w:sz w:val="20"/>
                 <w:szCs w:val="20"/>
               </w:rPr>
-              <w:t>Hardik Kansara</w:t>
-            </w:r>
+              <w:t xml:space="preserve">Hardik </w:t>
+            </w:r>
+            <w:proofErr w:type="spellStart"/>
+            <w:r>
+              <w:rPr>
+                <w:rFonts w:ascii="Verdana" w:hAnsi="Verdana"/>
+                <w:sz w:val="20"/>
+                <w:szCs w:val="20"/>
+              </w:rPr>
+              <w:t>Kansara</w:t>
+            </w:r>
+            <w:proofErr w:type="spellEnd"/>
           </w:p>
         </w:tc>
         <w:tc>
@@ -9112,13 +9752,23 @@
                 <w:szCs w:val="20"/>
               </w:rPr>
             </w:pPr>
-            <w:r>
-              <w:rPr>
-                <w:rFonts w:ascii="Verdana" w:hAnsi="Verdana"/>
-                <w:sz w:val="20"/>
-                <w:szCs w:val="20"/>
-              </w:rPr>
-              <w:t>Kwino Pineda</w:t>
+            <w:proofErr w:type="spellStart"/>
+            <w:r>
+              <w:rPr>
+                <w:rFonts w:ascii="Verdana" w:hAnsi="Verdana"/>
+                <w:sz w:val="20"/>
+                <w:szCs w:val="20"/>
+              </w:rPr>
+              <w:t>Kwino</w:t>
+            </w:r>
+            <w:proofErr w:type="spellEnd"/>
+            <w:r>
+              <w:rPr>
+                <w:rFonts w:ascii="Verdana" w:hAnsi="Verdana"/>
+                <w:sz w:val="20"/>
+                <w:szCs w:val="20"/>
+              </w:rPr>
+              <w:t xml:space="preserve"> Pineda</w:t>
             </w:r>
           </w:p>
         </w:tc>
@@ -9149,8 +9799,18 @@
                 <w:sz w:val="20"/>
                 <w:szCs w:val="20"/>
               </w:rPr>
-              <w:t>Patrick Cura</w:t>
-            </w:r>
+              <w:t xml:space="preserve">Patrick </w:t>
+            </w:r>
+            <w:proofErr w:type="spellStart"/>
+            <w:r>
+              <w:rPr>
+                <w:rFonts w:ascii="Verdana" w:hAnsi="Verdana"/>
+                <w:sz w:val="20"/>
+                <w:szCs w:val="20"/>
+              </w:rPr>
+              <w:t>Cura</w:t>
+            </w:r>
+            <w:proofErr w:type="spellEnd"/>
           </w:p>
         </w:tc>
         <w:tc>
@@ -10808,16 +11468,6 @@
     </w:p>
     <w:p>
       <w:pPr>
-        <w:rPr>
-          <w:rFonts w:ascii="Verdana" w:hAnsi="Verdana"/>
-          <w:sz w:val="20"/>
-          <w:szCs w:val="20"/>
-          <w:lang w:val="en-US"/>
-        </w:rPr>
-      </w:pPr>
-    </w:p>
-    <w:p>
-      <w:pPr>
         <w:pStyle w:val="ListParagraph"/>
         <w:numPr>
           <w:ilvl w:val="0"/>
@@ -10933,11 +11583,11 @@
       <w:pPr>
         <w:pStyle w:val="Heading1"/>
       </w:pPr>
-      <w:bookmarkStart w:id="8" w:name="_Toc457828660"/>
+      <w:bookmarkStart w:id="7" w:name="_Toc457828660"/>
       <w:r>
         <w:t>Management</w:t>
       </w:r>
-      <w:bookmarkEnd w:id="8"/>
+      <w:bookmarkEnd w:id="7"/>
     </w:p>
     <w:p>
       <w:pPr>
@@ -11021,8 +11671,18 @@
           <w:sz w:val="20"/>
           <w:szCs w:val="20"/>
         </w:rPr>
-        <w:t xml:space="preserve"> at Weltec</w:t>
-      </w:r>
+        <w:t xml:space="preserve"> at </w:t>
+      </w:r>
+      <w:proofErr w:type="spellStart"/>
+      <w:r>
+        <w:rPr>
+          <w:rFonts w:ascii="Verdana" w:hAnsi="Verdana"/>
+          <w:sz w:val="20"/>
+          <w:szCs w:val="20"/>
+        </w:rPr>
+        <w:t>Weltec</w:t>
+      </w:r>
+      <w:proofErr w:type="spellEnd"/>
       <w:r>
         <w:rPr>
           <w:rFonts w:ascii="Verdana" w:hAnsi="Verdana"/>
@@ -11626,7 +12286,25 @@
           <w:sz w:val="20"/>
           <w:szCs w:val="20"/>
         </w:rPr>
-        <w:t>This project will use Github to manage materials in progress, and the deliverables.  It is not only can create a repository to make sure everyone has good access to the work product but also it can backup appropriately and write comments for each changed.</w:t>
+        <w:t xml:space="preserve">This project will use </w:t>
+      </w:r>
+      <w:proofErr w:type="spellStart"/>
+      <w:r>
+        <w:rPr>
+          <w:rFonts w:ascii="Verdana" w:hAnsi="Verdana"/>
+          <w:sz w:val="20"/>
+          <w:szCs w:val="20"/>
+        </w:rPr>
+        <w:t>Github</w:t>
+      </w:r>
+      <w:proofErr w:type="spellEnd"/>
+      <w:r>
+        <w:rPr>
+          <w:rFonts w:ascii="Verdana" w:hAnsi="Verdana"/>
+          <w:sz w:val="20"/>
+          <w:szCs w:val="20"/>
+        </w:rPr>
+        <w:t xml:space="preserve"> to manage materials in progress, and the deliverables.  It is not only can create a repository to make sure everyone has good access to the work product but also it can backup appropriately and write comments for each changed.</w:t>
       </w:r>
     </w:p>
     <w:p>
@@ -11749,12 +12427,12 @@
       <w:pPr>
         <w:pStyle w:val="Heading1"/>
       </w:pPr>
-      <w:bookmarkStart w:id="9" w:name="_Toc457828661"/>
+      <w:bookmarkStart w:id="8" w:name="_Toc457828661"/>
       <w:r>
         <w:lastRenderedPageBreak/>
         <w:t>Plans and Procedures</w:t>
       </w:r>
-      <w:bookmarkEnd w:id="9"/>
+      <w:bookmarkEnd w:id="8"/>
     </w:p>
     <w:p>
       <w:pPr>
@@ -12252,11 +12930,11 @@
       <w:pPr>
         <w:pStyle w:val="Heading1"/>
       </w:pPr>
-      <w:bookmarkStart w:id="10" w:name="_Toc457828662"/>
+      <w:bookmarkStart w:id="9" w:name="_Toc457828662"/>
       <w:r>
         <w:t>Staff</w:t>
       </w:r>
-      <w:bookmarkEnd w:id="10"/>
+      <w:bookmarkEnd w:id="9"/>
     </w:p>
     <w:p>
       <w:pPr>
@@ -12299,13 +12977,23 @@
           <w:szCs w:val="20"/>
         </w:rPr>
       </w:pPr>
-      <w:r>
-        <w:rPr>
-          <w:rFonts w:ascii="Verdana" w:hAnsi="Verdana"/>
-          <w:sz w:val="20"/>
-          <w:szCs w:val="20"/>
-        </w:rPr>
-        <w:t>Changming Wu: Project Manager, Test Manager</w:t>
+      <w:proofErr w:type="spellStart"/>
+      <w:r>
+        <w:rPr>
+          <w:rFonts w:ascii="Verdana" w:hAnsi="Verdana"/>
+          <w:sz w:val="20"/>
+          <w:szCs w:val="20"/>
+        </w:rPr>
+        <w:t>Changming</w:t>
+      </w:r>
+      <w:proofErr w:type="spellEnd"/>
+      <w:r>
+        <w:rPr>
+          <w:rFonts w:ascii="Verdana" w:hAnsi="Verdana"/>
+          <w:sz w:val="20"/>
+          <w:szCs w:val="20"/>
+        </w:rPr>
+        <w:t xml:space="preserve"> Wu: Project Manager, Test Manager</w:t>
       </w:r>
     </w:p>
     <w:p>
@@ -12329,21 +13017,41 @@
         </w:rPr>
         <w:t xml:space="preserve">Hardik </w:t>
       </w:r>
+      <w:proofErr w:type="spellStart"/>
       <w:r>
         <w:rPr>
           <w:rFonts w:ascii="Verdana" w:hAnsi="Verdana" w:hint="eastAsia"/>
           <w:sz w:val="20"/>
           <w:szCs w:val="20"/>
         </w:rPr>
-        <w:t xml:space="preserve">Rajendrakunar </w:t>
-      </w:r>
-      <w:r>
-        <w:rPr>
-          <w:rFonts w:ascii="Verdana" w:hAnsi="Verdana"/>
-          <w:sz w:val="20"/>
-          <w:szCs w:val="20"/>
-        </w:rPr>
-        <w:t>Kansara: Database Specialist, Tester</w:t>
+        <w:t>Rajendrakunar</w:t>
+      </w:r>
+      <w:proofErr w:type="spellEnd"/>
+      <w:r>
+        <w:rPr>
+          <w:rFonts w:ascii="Verdana" w:hAnsi="Verdana" w:hint="eastAsia"/>
+          <w:sz w:val="20"/>
+          <w:szCs w:val="20"/>
+        </w:rPr>
+        <w:t xml:space="preserve"> </w:t>
+      </w:r>
+      <w:proofErr w:type="spellStart"/>
+      <w:r>
+        <w:rPr>
+          <w:rFonts w:ascii="Verdana" w:hAnsi="Verdana"/>
+          <w:sz w:val="20"/>
+          <w:szCs w:val="20"/>
+        </w:rPr>
+        <w:t>Kansara</w:t>
+      </w:r>
+      <w:proofErr w:type="spellEnd"/>
+      <w:r>
+        <w:rPr>
+          <w:rFonts w:ascii="Verdana" w:hAnsi="Verdana"/>
+          <w:sz w:val="20"/>
+          <w:szCs w:val="20"/>
+        </w:rPr>
+        <w:t>: Database Specialist, Tester</w:t>
       </w:r>
     </w:p>
     <w:p>
@@ -12359,6 +13067,7 @@
           <w:szCs w:val="20"/>
         </w:rPr>
       </w:pPr>
+      <w:proofErr w:type="spellStart"/>
       <w:r>
         <w:rPr>
           <w:rFonts w:ascii="Verdana" w:hAnsi="Verdana"/>
@@ -12367,6 +13076,7 @@
         </w:rPr>
         <w:t>Kwinno</w:t>
       </w:r>
+      <w:proofErr w:type="spellEnd"/>
       <w:r>
         <w:rPr>
           <w:rFonts w:ascii="Verdana" w:hAnsi="Verdana" w:hint="eastAsia"/>
@@ -12375,6 +13085,7 @@
         </w:rPr>
         <w:t xml:space="preserve"> </w:t>
       </w:r>
+      <w:proofErr w:type="spellStart"/>
       <w:r>
         <w:rPr>
           <w:rFonts w:ascii="Verdana" w:hAnsi="Verdana" w:hint="eastAsia"/>
@@ -12383,6 +13094,7 @@
         </w:rPr>
         <w:t>Laxamana</w:t>
       </w:r>
+      <w:proofErr w:type="spellEnd"/>
       <w:r>
         <w:rPr>
           <w:rFonts w:ascii="Verdana" w:hAnsi="Verdana"/>
@@ -12421,13 +13133,23 @@
         </w:rPr>
         <w:t xml:space="preserve">Ian Espinosa </w:t>
       </w:r>
-      <w:r>
-        <w:rPr>
-          <w:rFonts w:ascii="Verdana" w:hAnsi="Verdana"/>
-          <w:sz w:val="20"/>
-          <w:szCs w:val="20"/>
-        </w:rPr>
-        <w:t>Cura: C# Developer, Tester</w:t>
+      <w:proofErr w:type="spellStart"/>
+      <w:r>
+        <w:rPr>
+          <w:rFonts w:ascii="Verdana" w:hAnsi="Verdana"/>
+          <w:sz w:val="20"/>
+          <w:szCs w:val="20"/>
+        </w:rPr>
+        <w:t>Cura</w:t>
+      </w:r>
+      <w:proofErr w:type="spellEnd"/>
+      <w:r>
+        <w:rPr>
+          <w:rFonts w:ascii="Verdana" w:hAnsi="Verdana"/>
+          <w:sz w:val="20"/>
+          <w:szCs w:val="20"/>
+        </w:rPr>
+        <w:t>: C# Developer, Tester</w:t>
       </w:r>
     </w:p>
     <w:p>
@@ -12567,8 +13289,20 @@
           <w:lang w:val="en-GB"/>
         </w:rPr>
         <w:lastRenderedPageBreak/>
-        <w:t>Steve McKinlay</w:t>
-      </w:r>
+        <w:t xml:space="preserve">Steve </w:t>
+      </w:r>
+      <w:proofErr w:type="spellStart"/>
+      <w:r>
+        <w:rPr>
+          <w:rFonts w:ascii="Verdana" w:hAnsi="Verdana"/>
+          <w:spacing w:val="-3"/>
+          <w:sz w:val="20"/>
+          <w:szCs w:val="20"/>
+          <w:lang w:val="en-GB"/>
+        </w:rPr>
+        <w:t>McKinlay</w:t>
+      </w:r>
+      <w:proofErr w:type="spellEnd"/>
       <w:r>
         <w:rPr>
           <w:rFonts w:ascii="Verdana" w:hAnsi="Verdana"/>
@@ -12583,7 +13317,7 @@
           <w:sz w:val="20"/>
           <w:szCs w:val="20"/>
         </w:rPr>
-        <w:t>as the project advisors will inspect the completed work on weekly schedule of the development team and give the corresponding feedbacks and suggestions dur</w:t>
+        <w:t>as the project advisors and give the corresponding feedbacks and suggestions dur</w:t>
       </w:r>
       <w:r>
         <w:rPr>
@@ -12593,6 +13327,8 @@
         </w:rPr>
         <w:t>ing the weekly advisor meeting.</w:t>
       </w:r>
+      <w:bookmarkStart w:id="10" w:name="_GoBack"/>
+      <w:bookmarkEnd w:id="10"/>
     </w:p>
     <w:p>
       <w:pPr>
@@ -13630,7 +14366,25 @@
           <w:sz w:val="20"/>
           <w:szCs w:val="20"/>
         </w:rPr>
-        <w:t>See Changming Wu CV</w:t>
+        <w:t xml:space="preserve">See </w:t>
+      </w:r>
+      <w:proofErr w:type="spellStart"/>
+      <w:r>
+        <w:rPr>
+          <w:rFonts w:ascii="Verdana" w:hAnsi="Verdana"/>
+          <w:sz w:val="20"/>
+          <w:szCs w:val="20"/>
+        </w:rPr>
+        <w:t>Changming</w:t>
+      </w:r>
+      <w:proofErr w:type="spellEnd"/>
+      <w:r>
+        <w:rPr>
+          <w:rFonts w:ascii="Verdana" w:hAnsi="Verdana"/>
+          <w:sz w:val="20"/>
+          <w:szCs w:val="20"/>
+        </w:rPr>
+        <w:t xml:space="preserve"> Wu CV</w:t>
       </w:r>
     </w:p>
     <w:p>
@@ -13661,8 +14415,19 @@
           <w:szCs w:val="20"/>
           <w:lang w:val="en-US"/>
         </w:rPr>
-        <w:t>Hardik Kansara</w:t>
-      </w:r>
+        <w:t xml:space="preserve">Hardik </w:t>
+      </w:r>
+      <w:proofErr w:type="spellStart"/>
+      <w:r>
+        <w:rPr>
+          <w:rFonts w:ascii="Verdana" w:hAnsi="Verdana"/>
+          <w:sz w:val="20"/>
+          <w:szCs w:val="20"/>
+          <w:lang w:val="en-US"/>
+        </w:rPr>
+        <w:t>Kansara</w:t>
+      </w:r>
+      <w:proofErr w:type="spellEnd"/>
       <w:r>
         <w:rPr>
           <w:rFonts w:ascii="Verdana" w:hAnsi="Verdana"/>
@@ -13699,7 +14464,25 @@
           <w:sz w:val="20"/>
           <w:szCs w:val="20"/>
         </w:rPr>
-        <w:t xml:space="preserve"> Kwinno Pineda CV</w:t>
+        <w:t xml:space="preserve"> </w:t>
+      </w:r>
+      <w:proofErr w:type="spellStart"/>
+      <w:r>
+        <w:rPr>
+          <w:rFonts w:ascii="Verdana" w:hAnsi="Verdana"/>
+          <w:sz w:val="20"/>
+          <w:szCs w:val="20"/>
+        </w:rPr>
+        <w:t>Kwinno</w:t>
+      </w:r>
+      <w:proofErr w:type="spellEnd"/>
+      <w:r>
+        <w:rPr>
+          <w:rFonts w:ascii="Verdana" w:hAnsi="Verdana"/>
+          <w:sz w:val="20"/>
+          <w:szCs w:val="20"/>
+        </w:rPr>
+        <w:t xml:space="preserve"> Pineda CV</w:t>
       </w:r>
     </w:p>
     <w:p>
@@ -13721,7 +14504,25 @@
           <w:sz w:val="20"/>
           <w:szCs w:val="20"/>
         </w:rPr>
-        <w:t>See Patrick Cura CV</w:t>
+        <w:t xml:space="preserve">See Patrick </w:t>
+      </w:r>
+      <w:proofErr w:type="spellStart"/>
+      <w:r>
+        <w:rPr>
+          <w:rFonts w:ascii="Verdana" w:hAnsi="Verdana"/>
+          <w:sz w:val="20"/>
+          <w:szCs w:val="20"/>
+        </w:rPr>
+        <w:t>Cura</w:t>
+      </w:r>
+      <w:proofErr w:type="spellEnd"/>
+      <w:r>
+        <w:rPr>
+          <w:rFonts w:ascii="Verdana" w:hAnsi="Verdana"/>
+          <w:sz w:val="20"/>
+          <w:szCs w:val="20"/>
+        </w:rPr>
+        <w:t xml:space="preserve"> CV</w:t>
       </w:r>
     </w:p>
     <w:p>
@@ -13813,13 +14614,23 @@
           <w:szCs w:val="20"/>
         </w:rPr>
       </w:pPr>
-      <w:r>
-        <w:rPr>
-          <w:rFonts w:ascii="Verdana" w:hAnsi="Verdana"/>
-          <w:sz w:val="20"/>
-          <w:szCs w:val="20"/>
-        </w:rPr>
-        <w:t>Kwinno Pineda as the Web Developer will use the following material:</w:t>
+      <w:proofErr w:type="spellStart"/>
+      <w:r>
+        <w:rPr>
+          <w:rFonts w:ascii="Verdana" w:hAnsi="Verdana"/>
+          <w:sz w:val="20"/>
+          <w:szCs w:val="20"/>
+        </w:rPr>
+        <w:t>Kwinno</w:t>
+      </w:r>
+      <w:proofErr w:type="spellEnd"/>
+      <w:r>
+        <w:rPr>
+          <w:rFonts w:ascii="Verdana" w:hAnsi="Verdana"/>
+          <w:sz w:val="20"/>
+          <w:szCs w:val="20"/>
+        </w:rPr>
+        <w:t xml:space="preserve"> Pineda as the Web Developer will use the following material:</w:t>
       </w:r>
     </w:p>
     <w:p>
@@ -13851,7 +14662,25 @@
           <w:sz w:val="20"/>
           <w:szCs w:val="20"/>
         </w:rPr>
-        <w:t>Eclipse Php editor and Notepad ++</w:t>
+        <w:t xml:space="preserve">Eclipse </w:t>
+      </w:r>
+      <w:proofErr w:type="spellStart"/>
+      <w:r>
+        <w:rPr>
+          <w:rFonts w:ascii="Verdana" w:hAnsi="Verdana"/>
+          <w:sz w:val="20"/>
+          <w:szCs w:val="20"/>
+        </w:rPr>
+        <w:t>Php</w:t>
+      </w:r>
+      <w:proofErr w:type="spellEnd"/>
+      <w:r>
+        <w:rPr>
+          <w:rFonts w:ascii="Verdana" w:hAnsi="Verdana"/>
+          <w:sz w:val="20"/>
+          <w:szCs w:val="20"/>
+        </w:rPr>
+        <w:t xml:space="preserve"> editor and Notepad ++</w:t>
       </w:r>
     </w:p>
     <w:p>
@@ -13889,6 +14718,7 @@
           <w:szCs w:val="20"/>
         </w:rPr>
       </w:pPr>
+      <w:proofErr w:type="spellStart"/>
       <w:r>
         <w:rPr>
           <w:rFonts w:ascii="Verdana" w:hAnsi="Verdana"/>
@@ -13897,6 +14727,7 @@
         </w:rPr>
         <w:t>Wordpress</w:t>
       </w:r>
+      <w:proofErr w:type="spellEnd"/>
     </w:p>
     <w:p>
       <w:pPr>
@@ -13945,7 +14776,25 @@
           <w:sz w:val="20"/>
           <w:szCs w:val="20"/>
         </w:rPr>
-        <w:t>Patrick Cura as the Software Developer for the Client Application and Database Evaluator will use the following material:</w:t>
+        <w:t xml:space="preserve">Patrick </w:t>
+      </w:r>
+      <w:proofErr w:type="spellStart"/>
+      <w:r>
+        <w:rPr>
+          <w:rFonts w:ascii="Verdana" w:hAnsi="Verdana"/>
+          <w:sz w:val="20"/>
+          <w:szCs w:val="20"/>
+        </w:rPr>
+        <w:t>Cura</w:t>
+      </w:r>
+      <w:proofErr w:type="spellEnd"/>
+      <w:r>
+        <w:rPr>
+          <w:rFonts w:ascii="Verdana" w:hAnsi="Verdana"/>
+          <w:sz w:val="20"/>
+          <w:szCs w:val="20"/>
+        </w:rPr>
+        <w:t xml:space="preserve"> as the Software Developer for the Client Application and Database Evaluator will use the following material:</w:t>
       </w:r>
     </w:p>
     <w:p>
@@ -14320,7 +15169,7 @@
       <w:rPr>
         <w:noProof/>
       </w:rPr>
-      <w:t>1</w:t>
+      <w:t>15</w:t>
     </w:r>
     <w:r>
       <w:fldChar w:fldCharType="end"/>
@@ -14328,27 +15177,14 @@
     <w:r>
       <w:t xml:space="preserve"> | </w:t>
     </w:r>
-    <w:r>
-      <w:fldChar w:fldCharType="begin"/>
-    </w:r>
-    <w:r>
-      <w:instrText xml:space="preserve"> NUMPAGES  \* Arabic  \* MERGEFORMAT </w:instrText>
-    </w:r>
-    <w:r>
-      <w:fldChar w:fldCharType="separate"/>
-    </w:r>
-    <w:r>
-      <w:rPr>
-        <w:noProof/>
-      </w:rPr>
-      <w:t>16</w:t>
-    </w:r>
-    <w:r>
-      <w:rPr>
-        <w:noProof/>
-      </w:rPr>
-      <w:fldChar w:fldCharType="end"/>
-    </w:r>
+    <w:fldSimple w:instr=" NUMPAGES  \* Arabic  \* MERGEFORMAT ">
+      <w:r>
+        <w:rPr>
+          <w:noProof/>
+        </w:rPr>
+        <w:t>16</w:t>
+      </w:r>
+    </w:fldSimple>
   </w:p>
   <w:p>
     <w:pPr>
@@ -20485,7 +21321,7 @@
 </file>
 
 <file path=customXml/itemProps1.xml><?xml version="1.0" encoding="utf-8"?>
-<ds:datastoreItem xmlns:ds="http://schemas.openxmlformats.org/officeDocument/2006/customXml" ds:itemID="{835B261B-925A-44CB-BF22-F1838273F879}">
+<ds:datastoreItem xmlns:ds="http://schemas.openxmlformats.org/officeDocument/2006/customXml" ds:itemID="{B673BFCF-4F37-47E6-93E6-3ECE1930305E}">
   <ds:schemaRefs>
     <ds:schemaRef ds:uri="http://schemas.openxmlformats.org/officeDocument/2006/bibliography"/>
   </ds:schemaRefs>

</xml_diff>